<commit_message>
Update Sprint Cycle Plan 3 (Draft).docx
</commit_message>
<xml_diff>
--- a/To-Submit/Sprint Cycle Plan 3 (Draft).docx
+++ b/To-Submit/Sprint Cycle Plan 3 (Draft).docx
@@ -143,20 +143,7 @@
           <w:u w:val="single"/>
           <w:lang w:val="en-GB"/>
         </w:rPr>
-        <w:t>Sprint Cycle Plan</w:t>
-      </w:r>
-      <w:bookmarkStart w:id="0" w:name="_GoBack"/>
-      <w:bookmarkEnd w:id="0"/>
-      <w:r>
-        <w:rPr>
-          <w:rFonts w:ascii="Arial" w:hAnsi="Arial"/>
-          <w:b/>
-          <w:sz w:val="28"/>
-          <w:szCs w:val="28"/>
-          <w:u w:val="single"/>
-          <w:lang w:val="en-GB"/>
-        </w:rPr>
-        <w:t xml:space="preserve"> (2 weeks)</w:t>
+        <w:t>Sprint Cycle Plan (2 weeks)</w:t>
       </w:r>
     </w:p>
     <w:tbl>
@@ -878,6 +865,13 @@
                 <w:szCs w:val="22"/>
               </w:rPr>
             </w:pPr>
+            <w:r>
+              <w:rPr>
+                <w:rFonts w:ascii="Arial" w:hAnsi="Arial" w:cs="Arial"/>
+                <w:szCs w:val="22"/>
+              </w:rPr>
+              <w:t>1.5</w:t>
+            </w:r>
           </w:p>
         </w:tc>
         <w:tc>
@@ -892,6 +886,13 @@
                 <w:szCs w:val="22"/>
               </w:rPr>
             </w:pPr>
+            <w:r>
+              <w:rPr>
+                <w:rFonts w:ascii="Arial" w:hAnsi="Arial" w:cs="Arial"/>
+                <w:szCs w:val="22"/>
+              </w:rPr>
+              <w:t>Complete</w:t>
+            </w:r>
           </w:p>
         </w:tc>
       </w:tr>
@@ -1003,6 +1004,13 @@
                 <w:szCs w:val="22"/>
               </w:rPr>
             </w:pPr>
+            <w:r>
+              <w:rPr>
+                <w:rFonts w:ascii="Arial" w:hAnsi="Arial" w:cs="Arial"/>
+                <w:szCs w:val="22"/>
+              </w:rPr>
+              <w:t>2</w:t>
+            </w:r>
           </w:p>
         </w:tc>
         <w:tc>
@@ -1017,6 +1025,13 @@
                 <w:szCs w:val="22"/>
               </w:rPr>
             </w:pPr>
+            <w:r>
+              <w:rPr>
+                <w:rFonts w:ascii="Arial" w:hAnsi="Arial" w:cs="Arial"/>
+                <w:szCs w:val="22"/>
+              </w:rPr>
+              <w:t>Complete</w:t>
+            </w:r>
           </w:p>
         </w:tc>
       </w:tr>
@@ -1127,6 +1142,13 @@
                 <w:szCs w:val="22"/>
               </w:rPr>
             </w:pPr>
+            <w:r>
+              <w:rPr>
+                <w:rFonts w:ascii="Arial" w:hAnsi="Arial" w:cs="Arial"/>
+                <w:szCs w:val="22"/>
+              </w:rPr>
+              <w:t>1.5</w:t>
+            </w:r>
           </w:p>
         </w:tc>
         <w:tc>
@@ -1141,6 +1163,13 @@
                 <w:szCs w:val="22"/>
               </w:rPr>
             </w:pPr>
+            <w:r>
+              <w:rPr>
+                <w:rFonts w:ascii="Arial" w:hAnsi="Arial" w:cs="Arial"/>
+                <w:szCs w:val="22"/>
+              </w:rPr>
+              <w:t>Complete</w:t>
+            </w:r>
           </w:p>
         </w:tc>
       </w:tr>
@@ -1268,6 +1297,13 @@
                 <w:szCs w:val="22"/>
               </w:rPr>
             </w:pPr>
+            <w:r>
+              <w:rPr>
+                <w:rFonts w:ascii="Arial" w:hAnsi="Arial" w:cs="Arial"/>
+                <w:szCs w:val="22"/>
+              </w:rPr>
+              <w:t>3</w:t>
+            </w:r>
           </w:p>
         </w:tc>
         <w:tc>
@@ -1282,6 +1318,13 @@
                 <w:szCs w:val="22"/>
               </w:rPr>
             </w:pPr>
+            <w:r>
+              <w:rPr>
+                <w:rFonts w:ascii="Arial" w:hAnsi="Arial" w:cs="Arial"/>
+                <w:szCs w:val="22"/>
+              </w:rPr>
+              <w:t>Complete</w:t>
+            </w:r>
           </w:p>
         </w:tc>
       </w:tr>
@@ -1392,6 +1435,13 @@
                 <w:szCs w:val="22"/>
               </w:rPr>
             </w:pPr>
+            <w:r>
+              <w:rPr>
+                <w:rFonts w:ascii="Arial" w:hAnsi="Arial" w:cs="Arial"/>
+                <w:szCs w:val="22"/>
+              </w:rPr>
+              <w:t>2</w:t>
+            </w:r>
           </w:p>
         </w:tc>
         <w:tc>
@@ -1406,6 +1456,13 @@
                 <w:szCs w:val="22"/>
               </w:rPr>
             </w:pPr>
+            <w:r>
+              <w:rPr>
+                <w:rFonts w:ascii="Arial" w:hAnsi="Arial" w:cs="Arial"/>
+                <w:szCs w:val="22"/>
+              </w:rPr>
+              <w:t>Complete</w:t>
+            </w:r>
           </w:p>
         </w:tc>
       </w:tr>
@@ -1516,6 +1573,13 @@
                 <w:szCs w:val="22"/>
               </w:rPr>
             </w:pPr>
+            <w:r>
+              <w:rPr>
+                <w:rFonts w:ascii="Arial" w:hAnsi="Arial" w:cs="Arial"/>
+                <w:szCs w:val="22"/>
+              </w:rPr>
+              <w:t>4</w:t>
+            </w:r>
           </w:p>
         </w:tc>
         <w:tc>
@@ -1530,6 +1594,13 @@
                 <w:szCs w:val="22"/>
               </w:rPr>
             </w:pPr>
+            <w:r>
+              <w:rPr>
+                <w:rFonts w:ascii="Arial" w:hAnsi="Arial" w:cs="Arial"/>
+                <w:szCs w:val="22"/>
+              </w:rPr>
+              <w:t>Complete</w:t>
+            </w:r>
           </w:p>
         </w:tc>
       </w:tr>
@@ -1734,6 +1805,13 @@
                 <w:szCs w:val="22"/>
               </w:rPr>
             </w:pPr>
+            <w:r>
+              <w:rPr>
+                <w:rFonts w:ascii="Arial" w:hAnsi="Arial" w:cs="Arial"/>
+                <w:szCs w:val="22"/>
+              </w:rPr>
+              <w:t>0.5</w:t>
+            </w:r>
           </w:p>
         </w:tc>
         <w:tc>
@@ -1748,6 +1826,13 @@
                 <w:szCs w:val="22"/>
               </w:rPr>
             </w:pPr>
+            <w:r>
+              <w:rPr>
+                <w:rFonts w:ascii="Arial" w:hAnsi="Arial" w:cs="Arial"/>
+                <w:szCs w:val="22"/>
+              </w:rPr>
+              <w:t>Complete</w:t>
+            </w:r>
           </w:p>
         </w:tc>
       </w:tr>
@@ -1757,12 +1842,12 @@
         </w:trPr>
         <w:tc>
           <w:tcPr>
-            <w:cnfStyle w:val="001000000000" w:firstRow="0" w:lastRow="0" w:firstColumn="1" w:lastColumn="0" w:oddVBand="0" w:evenVBand="0" w:oddHBand="0" w:evenHBand="0" w:firstRowFirstColumn="0" w:firstRowLastColumn="0" w:lastRowFirstColumn="0" w:lastRowLastColumn="0"/>
             <w:tcW w:w="817" w:type="dxa"/>
           </w:tcPr>
           <w:p>
             <w:pPr>
               <w:jc w:val="center"/>
+              <w:cnfStyle w:val="001000000000" w:firstRow="0" w:lastRow="0" w:firstColumn="1" w:lastColumn="0" w:oddVBand="0" w:evenVBand="0" w:oddHBand="0" w:evenHBand="0" w:firstRowFirstColumn="0" w:firstRowLastColumn="0" w:lastRowFirstColumn="0" w:lastRowLastColumn="0"/>
               <w:rPr>
                 <w:rFonts w:ascii="Arial" w:hAnsi="Arial" w:cs="Arial"/>
                 <w:b w:val="0"/>
@@ -1785,7 +1870,6 @@
           </w:tcPr>
           <w:p>
             <w:pPr>
-              <w:cnfStyle w:val="000000000000" w:firstRow="0" w:lastRow="0" w:firstColumn="0" w:lastColumn="0" w:oddVBand="0" w:evenVBand="0" w:oddHBand="0" w:evenHBand="0" w:firstRowFirstColumn="0" w:firstRowLastColumn="0" w:lastRowFirstColumn="0" w:lastRowLastColumn="0"/>
               <w:rPr>
                 <w:rFonts w:ascii="Arial" w:hAnsi="Arial" w:cs="Arial"/>
                 <w:szCs w:val="22"/>
@@ -1807,7 +1891,6 @@
           <w:p>
             <w:pPr>
               <w:jc w:val="center"/>
-              <w:cnfStyle w:val="000000000000" w:firstRow="0" w:lastRow="0" w:firstColumn="0" w:lastColumn="0" w:oddVBand="0" w:evenVBand="0" w:oddHBand="0" w:evenHBand="0" w:firstRowFirstColumn="0" w:firstRowLastColumn="0" w:lastRowFirstColumn="0" w:lastRowLastColumn="0"/>
               <w:rPr>
                 <w:rFonts w:ascii="Arial" w:hAnsi="Arial" w:cs="Arial"/>
                 <w:szCs w:val="22"/>
@@ -1829,7 +1912,6 @@
           <w:p>
             <w:pPr>
               <w:jc w:val="center"/>
-              <w:cnfStyle w:val="000000000000" w:firstRow="0" w:lastRow="0" w:firstColumn="0" w:lastColumn="0" w:oddVBand="0" w:evenVBand="0" w:oddHBand="0" w:evenHBand="0" w:firstRowFirstColumn="0" w:firstRowLastColumn="0" w:lastRowFirstColumn="0" w:lastRowLastColumn="0"/>
               <w:rPr>
                 <w:rFonts w:ascii="Arial" w:hAnsi="Arial" w:cs="Arial"/>
                 <w:szCs w:val="22"/>
@@ -1851,12 +1933,18 @@
           <w:p>
             <w:pPr>
               <w:jc w:val="center"/>
-              <w:cnfStyle w:val="000000000000" w:firstRow="0" w:lastRow="0" w:firstColumn="0" w:lastColumn="0" w:oddVBand="0" w:evenVBand="0" w:oddHBand="0" w:evenHBand="0" w:firstRowFirstColumn="0" w:firstRowLastColumn="0" w:lastRowFirstColumn="0" w:lastRowLastColumn="0"/>
-              <w:rPr>
-                <w:rFonts w:ascii="Arial" w:hAnsi="Arial" w:cs="Arial"/>
-                <w:szCs w:val="22"/>
-              </w:rPr>
-            </w:pPr>
+              <w:rPr>
+                <w:rFonts w:ascii="Arial" w:hAnsi="Arial" w:cs="Arial"/>
+                <w:szCs w:val="22"/>
+              </w:rPr>
+            </w:pPr>
+            <w:r>
+              <w:rPr>
+                <w:rFonts w:ascii="Arial" w:hAnsi="Arial" w:cs="Arial"/>
+                <w:szCs w:val="22"/>
+              </w:rPr>
+              <w:t>0.5</w:t>
+            </w:r>
           </w:p>
         </w:tc>
         <w:tc>
@@ -1865,12 +1953,20 @@
           </w:tcPr>
           <w:p>
             <w:pPr>
-              <w:cnfStyle w:val="000000000000" w:firstRow="0" w:lastRow="0" w:firstColumn="0" w:lastColumn="0" w:oddVBand="0" w:evenVBand="0" w:oddHBand="0" w:evenHBand="0" w:firstRowFirstColumn="0" w:firstRowLastColumn="0" w:lastRowFirstColumn="0" w:lastRowLastColumn="0"/>
-              <w:rPr>
-                <w:rFonts w:ascii="Arial" w:hAnsi="Arial" w:cs="Arial"/>
-                <w:szCs w:val="22"/>
-              </w:rPr>
-            </w:pPr>
+              <w:rPr>
+                <w:rFonts w:ascii="Arial" w:hAnsi="Arial" w:cs="Arial"/>
+                <w:szCs w:val="22"/>
+              </w:rPr>
+            </w:pPr>
+            <w:r>
+              <w:rPr>
+                <w:rFonts w:ascii="Arial" w:hAnsi="Arial" w:cs="Arial"/>
+                <w:szCs w:val="22"/>
+              </w:rPr>
+              <w:t>Complete</w:t>
+            </w:r>
+            <w:bookmarkStart w:id="0" w:name="_GoBack"/>
+            <w:bookmarkEnd w:id="0"/>
           </w:p>
         </w:tc>
       </w:tr>

</xml_diff>